<commit_message>
atualizei exercicios cap 19
</commit_message>
<xml_diff>
--- a/oque aprendi/CSS/CSS12(Imagens de fundo).docx
+++ b/oque aprendi/CSS/CSS12(Imagens de fundo).docx
@@ -2932,6 +2932,1822 @@
           <w:rFonts w:ascii="Arial" w:hAnsi="Arial" w:cs="Arial"/>
           <w:sz w:val="32"/>
           <w:szCs w:val="36"/>
+        </w:rPr>
+      </w:pPr>
+      <w:r>
+        <w:rPr>
+          <w:rFonts w:ascii="Arial" w:hAnsi="Arial" w:cs="Arial"/>
+          <w:sz w:val="32"/>
+          <w:szCs w:val="36"/>
+        </w:rPr>
+        <w:t>Há 3 tipos de “cor” de fundo</w:t>
+      </w:r>
+    </w:p>
+    <w:p>
+      <w:pPr>
+        <w:pBdr>
+          <w:top w:val="single" w:sz="4" w:space="1" w:color="auto"/>
+          <w:left w:val="single" w:sz="4" w:space="4" w:color="auto"/>
+          <w:bottom w:val="single" w:sz="4" w:space="1" w:color="auto"/>
+          <w:right w:val="single" w:sz="4" w:space="4" w:color="auto"/>
+        </w:pBdr>
+        <w:jc w:val="center"/>
+        <w:rPr>
+          <w:rFonts w:ascii="Arial" w:hAnsi="Arial" w:cs="Arial"/>
+          <w:sz w:val="32"/>
+          <w:szCs w:val="36"/>
+        </w:rPr>
+      </w:pPr>
+      <w:r>
+        <w:rPr>
+          <w:rFonts w:ascii="Arial" w:hAnsi="Arial" w:cs="Arial"/>
+          <w:sz w:val="32"/>
+          <w:szCs w:val="36"/>
+        </w:rPr>
+        <w:t>-</w:t>
+      </w:r>
+      <w:r>
+        <w:rPr>
+          <w:rFonts w:ascii="Arial" w:hAnsi="Arial" w:cs="Arial"/>
+          <w:sz w:val="32"/>
+          <w:szCs w:val="36"/>
+        </w:rPr>
+        <w:t>-</w:t>
+      </w:r>
+      <w:r>
+        <w:rPr>
+          <w:rFonts w:ascii="Arial" w:hAnsi="Arial" w:cs="Arial"/>
+          <w:sz w:val="32"/>
+          <w:szCs w:val="36"/>
+        </w:rPr>
+        <w:t>-</w:t>
+      </w:r>
+    </w:p>
+    <w:p>
+      <w:pPr>
+        <w:pBdr>
+          <w:top w:val="single" w:sz="4" w:space="1" w:color="auto"/>
+          <w:left w:val="single" w:sz="4" w:space="4" w:color="auto"/>
+          <w:bottom w:val="single" w:sz="4" w:space="1" w:color="auto"/>
+          <w:right w:val="single" w:sz="4" w:space="4" w:color="auto"/>
+        </w:pBdr>
+        <w:jc w:val="center"/>
+        <w:rPr>
+          <w:rFonts w:ascii="Arial" w:hAnsi="Arial" w:cs="Arial"/>
+          <w:sz w:val="32"/>
+          <w:szCs w:val="36"/>
+        </w:rPr>
+      </w:pPr>
+      <w:r>
+        <w:rPr>
+          <w:rFonts w:ascii="Arial" w:hAnsi="Arial" w:cs="Arial"/>
+          <w:sz w:val="32"/>
+          <w:szCs w:val="36"/>
+        </w:rPr>
+        <w:t>Cor</w:t>
+      </w:r>
+    </w:p>
+    <w:p>
+      <w:pPr>
+        <w:pBdr>
+          <w:top w:val="single" w:sz="4" w:space="1" w:color="auto"/>
+          <w:left w:val="single" w:sz="4" w:space="4" w:color="auto"/>
+          <w:bottom w:val="single" w:sz="4" w:space="1" w:color="auto"/>
+          <w:right w:val="single" w:sz="4" w:space="4" w:color="auto"/>
+        </w:pBdr>
+        <w:jc w:val="center"/>
+        <w:rPr>
+          <w:rFonts w:ascii="Arial" w:hAnsi="Arial" w:cs="Arial"/>
+          <w:sz w:val="32"/>
+          <w:szCs w:val="36"/>
+        </w:rPr>
+      </w:pPr>
+      <w:r>
+        <w:rPr>
+          <w:rFonts w:ascii="Arial" w:hAnsi="Arial" w:cs="Arial"/>
+          <w:sz w:val="32"/>
+          <w:szCs w:val="36"/>
+        </w:rPr>
+        <w:drawing>
+          <wp:inline distT="0" distB="0" distL="0" distR="0" wp14:anchorId="57332F43" wp14:editId="2D164F3E">
+            <wp:extent cx="1866900" cy="1853566"/>
+            <wp:effectExtent l="0" t="0" r="0" b="0"/>
+            <wp:docPr id="3" name="Imagem 3"/>
+            <wp:cNvGraphicFramePr>
+              <a:graphicFrameLocks xmlns:a="http://schemas.openxmlformats.org/drawingml/2006/main" noChangeAspect="1"/>
+            </wp:cNvGraphicFramePr>
+            <a:graphic xmlns:a="http://schemas.openxmlformats.org/drawingml/2006/main">
+              <a:graphicData uri="http://schemas.openxmlformats.org/drawingml/2006/picture">
+                <pic:pic xmlns:pic="http://schemas.openxmlformats.org/drawingml/2006/picture">
+                  <pic:nvPicPr>
+                    <pic:cNvPr id="1" name=""/>
+                    <pic:cNvPicPr/>
+                  </pic:nvPicPr>
+                  <pic:blipFill>
+                    <a:blip r:embed="rId49"/>
+                    <a:stretch>
+                      <a:fillRect/>
+                    </a:stretch>
+                  </pic:blipFill>
+                  <pic:spPr>
+                    <a:xfrm>
+                      <a:off x="0" y="0"/>
+                      <a:ext cx="1871111" cy="1857747"/>
+                    </a:xfrm>
+                    <a:prstGeom prst="rect">
+                      <a:avLst/>
+                    </a:prstGeom>
+                  </pic:spPr>
+                </pic:pic>
+              </a:graphicData>
+            </a:graphic>
+          </wp:inline>
+        </w:drawing>
+      </w:r>
+    </w:p>
+    <w:p>
+      <w:pPr>
+        <w:pBdr>
+          <w:top w:val="single" w:sz="4" w:space="1" w:color="auto"/>
+          <w:left w:val="single" w:sz="4" w:space="4" w:color="auto"/>
+          <w:bottom w:val="single" w:sz="4" w:space="1" w:color="auto"/>
+          <w:right w:val="single" w:sz="4" w:space="4" w:color="auto"/>
+        </w:pBdr>
+        <w:jc w:val="center"/>
+        <w:rPr>
+          <w:rFonts w:ascii="Arial" w:hAnsi="Arial" w:cs="Arial"/>
+          <w:sz w:val="32"/>
+          <w:szCs w:val="36"/>
+        </w:rPr>
+      </w:pPr>
+      <w:r>
+        <w:rPr>
+          <w:rFonts w:ascii="Arial" w:hAnsi="Arial" w:cs="Arial"/>
+          <w:sz w:val="32"/>
+          <w:szCs w:val="36"/>
+        </w:rPr>
+        <w:drawing>
+          <wp:inline distT="0" distB="0" distL="0" distR="0" wp14:anchorId="350791E4" wp14:editId="5E43B99E">
+            <wp:extent cx="2514600" cy="565785"/>
+            <wp:effectExtent l="0" t="0" r="0" b="5715"/>
+            <wp:docPr id="8" name="Imagem 8"/>
+            <wp:cNvGraphicFramePr>
+              <a:graphicFrameLocks xmlns:a="http://schemas.openxmlformats.org/drawingml/2006/main" noChangeAspect="1"/>
+            </wp:cNvGraphicFramePr>
+            <a:graphic xmlns:a="http://schemas.openxmlformats.org/drawingml/2006/main">
+              <a:graphicData uri="http://schemas.openxmlformats.org/drawingml/2006/picture">
+                <pic:pic xmlns:pic="http://schemas.openxmlformats.org/drawingml/2006/picture">
+                  <pic:nvPicPr>
+                    <pic:cNvPr id="1" name=""/>
+                    <pic:cNvPicPr/>
+                  </pic:nvPicPr>
+                  <pic:blipFill>
+                    <a:blip r:embed="rId50"/>
+                    <a:stretch>
+                      <a:fillRect/>
+                    </a:stretch>
+                  </pic:blipFill>
+                  <pic:spPr>
+                    <a:xfrm>
+                      <a:off x="0" y="0"/>
+                      <a:ext cx="2553098" cy="574447"/>
+                    </a:xfrm>
+                    <a:prstGeom prst="rect">
+                      <a:avLst/>
+                    </a:prstGeom>
+                  </pic:spPr>
+                </pic:pic>
+              </a:graphicData>
+            </a:graphic>
+          </wp:inline>
+        </w:drawing>
+      </w:r>
+    </w:p>
+    <w:p>
+      <w:pPr>
+        <w:pBdr>
+          <w:top w:val="single" w:sz="4" w:space="1" w:color="auto"/>
+          <w:left w:val="single" w:sz="4" w:space="4" w:color="auto"/>
+          <w:bottom w:val="single" w:sz="4" w:space="1" w:color="auto"/>
+          <w:right w:val="single" w:sz="4" w:space="4" w:color="auto"/>
+        </w:pBdr>
+        <w:jc w:val="center"/>
+        <w:rPr>
+          <w:rFonts w:ascii="Arial" w:hAnsi="Arial" w:cs="Arial"/>
+          <w:sz w:val="32"/>
+          <w:szCs w:val="36"/>
+        </w:rPr>
+      </w:pPr>
+      <w:r>
+        <w:rPr>
+          <w:rFonts w:ascii="Arial" w:hAnsi="Arial" w:cs="Arial"/>
+          <w:sz w:val="32"/>
+          <w:szCs w:val="36"/>
+        </w:rPr>
+        <w:t>-</w:t>
+      </w:r>
+      <w:r>
+        <w:rPr>
+          <w:rFonts w:ascii="Arial" w:hAnsi="Arial" w:cs="Arial"/>
+          <w:sz w:val="32"/>
+          <w:szCs w:val="36"/>
+        </w:rPr>
+        <w:t>-</w:t>
+      </w:r>
+      <w:r>
+        <w:rPr>
+          <w:rFonts w:ascii="Arial" w:hAnsi="Arial" w:cs="Arial"/>
+          <w:sz w:val="32"/>
+          <w:szCs w:val="36"/>
+        </w:rPr>
+        <w:t>-</w:t>
+      </w:r>
+    </w:p>
+    <w:p>
+      <w:pPr>
+        <w:pBdr>
+          <w:top w:val="single" w:sz="4" w:space="1" w:color="auto"/>
+          <w:left w:val="single" w:sz="4" w:space="4" w:color="auto"/>
+          <w:bottom w:val="single" w:sz="4" w:space="1" w:color="auto"/>
+          <w:right w:val="single" w:sz="4" w:space="4" w:color="auto"/>
+        </w:pBdr>
+        <w:jc w:val="center"/>
+        <w:rPr>
+          <w:rFonts w:ascii="Arial" w:hAnsi="Arial" w:cs="Arial"/>
+          <w:sz w:val="32"/>
+          <w:szCs w:val="36"/>
+        </w:rPr>
+      </w:pPr>
+      <w:r>
+        <w:rPr>
+          <w:rFonts w:ascii="Arial" w:hAnsi="Arial" w:cs="Arial"/>
+          <w:sz w:val="32"/>
+          <w:szCs w:val="36"/>
+        </w:rPr>
+        <w:t>Gradiente</w:t>
+      </w:r>
+    </w:p>
+    <w:p>
+      <w:pPr>
+        <w:pBdr>
+          <w:top w:val="single" w:sz="4" w:space="1" w:color="auto"/>
+          <w:left w:val="single" w:sz="4" w:space="4" w:color="auto"/>
+          <w:bottom w:val="single" w:sz="4" w:space="1" w:color="auto"/>
+          <w:right w:val="single" w:sz="4" w:space="4" w:color="auto"/>
+        </w:pBdr>
+        <w:jc w:val="center"/>
+        <w:rPr>
+          <w:rFonts w:ascii="Arial" w:hAnsi="Arial" w:cs="Arial"/>
+          <w:sz w:val="32"/>
+          <w:szCs w:val="36"/>
+        </w:rPr>
+      </w:pPr>
+      <w:r>
+        <w:rPr>
+          <w:rFonts w:ascii="Arial" w:hAnsi="Arial" w:cs="Arial"/>
+          <w:sz w:val="32"/>
+          <w:szCs w:val="36"/>
+        </w:rPr>
+        <w:drawing>
+          <wp:inline distT="0" distB="0" distL="0" distR="0" wp14:anchorId="08031C87" wp14:editId="3EB22795">
+            <wp:extent cx="1885950" cy="1967066"/>
+            <wp:effectExtent l="0" t="0" r="0" b="0"/>
+            <wp:docPr id="15" name="Imagem 15"/>
+            <wp:cNvGraphicFramePr>
+              <a:graphicFrameLocks xmlns:a="http://schemas.openxmlformats.org/drawingml/2006/main" noChangeAspect="1"/>
+            </wp:cNvGraphicFramePr>
+            <a:graphic xmlns:a="http://schemas.openxmlformats.org/drawingml/2006/main">
+              <a:graphicData uri="http://schemas.openxmlformats.org/drawingml/2006/picture">
+                <pic:pic xmlns:pic="http://schemas.openxmlformats.org/drawingml/2006/picture">
+                  <pic:nvPicPr>
+                    <pic:cNvPr id="1" name=""/>
+                    <pic:cNvPicPr/>
+                  </pic:nvPicPr>
+                  <pic:blipFill>
+                    <a:blip r:embed="rId51"/>
+                    <a:stretch>
+                      <a:fillRect/>
+                    </a:stretch>
+                  </pic:blipFill>
+                  <pic:spPr>
+                    <a:xfrm>
+                      <a:off x="0" y="0"/>
+                      <a:ext cx="1895629" cy="1977161"/>
+                    </a:xfrm>
+                    <a:prstGeom prst="rect">
+                      <a:avLst/>
+                    </a:prstGeom>
+                  </pic:spPr>
+                </pic:pic>
+              </a:graphicData>
+            </a:graphic>
+          </wp:inline>
+        </w:drawing>
+      </w:r>
+    </w:p>
+    <w:p>
+      <w:pPr>
+        <w:pBdr>
+          <w:top w:val="single" w:sz="4" w:space="1" w:color="auto"/>
+          <w:left w:val="single" w:sz="4" w:space="4" w:color="auto"/>
+          <w:bottom w:val="single" w:sz="4" w:space="1" w:color="auto"/>
+          <w:right w:val="single" w:sz="4" w:space="4" w:color="auto"/>
+        </w:pBdr>
+        <w:jc w:val="center"/>
+        <w:rPr>
+          <w:rFonts w:ascii="Arial" w:hAnsi="Arial" w:cs="Arial"/>
+          <w:sz w:val="32"/>
+          <w:szCs w:val="36"/>
+        </w:rPr>
+      </w:pPr>
+      <w:r>
+        <w:rPr>
+          <w:rFonts w:ascii="Arial" w:hAnsi="Arial" w:cs="Arial"/>
+          <w:sz w:val="32"/>
+          <w:szCs w:val="36"/>
+        </w:rPr>
+        <w:drawing>
+          <wp:inline distT="0" distB="0" distL="0" distR="0" wp14:anchorId="2C662A9A" wp14:editId="69829C01">
+            <wp:extent cx="2952750" cy="660571"/>
+            <wp:effectExtent l="0" t="0" r="0" b="6350"/>
+            <wp:docPr id="24" name="Imagem 24"/>
+            <wp:cNvGraphicFramePr>
+              <a:graphicFrameLocks xmlns:a="http://schemas.openxmlformats.org/drawingml/2006/main" noChangeAspect="1"/>
+            </wp:cNvGraphicFramePr>
+            <a:graphic xmlns:a="http://schemas.openxmlformats.org/drawingml/2006/main">
+              <a:graphicData uri="http://schemas.openxmlformats.org/drawingml/2006/picture">
+                <pic:pic xmlns:pic="http://schemas.openxmlformats.org/drawingml/2006/picture">
+                  <pic:nvPicPr>
+                    <pic:cNvPr id="1" name=""/>
+                    <pic:cNvPicPr/>
+                  </pic:nvPicPr>
+                  <pic:blipFill>
+                    <a:blip r:embed="rId52"/>
+                    <a:stretch>
+                      <a:fillRect/>
+                    </a:stretch>
+                  </pic:blipFill>
+                  <pic:spPr>
+                    <a:xfrm>
+                      <a:off x="0" y="0"/>
+                      <a:ext cx="2982233" cy="667167"/>
+                    </a:xfrm>
+                    <a:prstGeom prst="rect">
+                      <a:avLst/>
+                    </a:prstGeom>
+                  </pic:spPr>
+                </pic:pic>
+              </a:graphicData>
+            </a:graphic>
+          </wp:inline>
+        </w:drawing>
+      </w:r>
+    </w:p>
+    <w:p>
+      <w:pPr>
+        <w:pBdr>
+          <w:top w:val="single" w:sz="4" w:space="1" w:color="auto"/>
+          <w:left w:val="single" w:sz="4" w:space="4" w:color="auto"/>
+          <w:bottom w:val="single" w:sz="4" w:space="1" w:color="auto"/>
+          <w:right w:val="single" w:sz="4" w:space="4" w:color="auto"/>
+        </w:pBdr>
+        <w:jc w:val="center"/>
+        <w:rPr>
+          <w:rFonts w:ascii="Arial" w:hAnsi="Arial" w:cs="Arial"/>
+          <w:sz w:val="32"/>
+          <w:szCs w:val="36"/>
+        </w:rPr>
+      </w:pPr>
+      <w:r>
+        <w:rPr>
+          <w:rFonts w:ascii="Arial" w:hAnsi="Arial" w:cs="Arial"/>
+          <w:sz w:val="32"/>
+          <w:szCs w:val="36"/>
+        </w:rPr>
+        <w:t>-</w:t>
+      </w:r>
+      <w:r>
+        <w:rPr>
+          <w:rFonts w:ascii="Arial" w:hAnsi="Arial" w:cs="Arial"/>
+          <w:sz w:val="32"/>
+          <w:szCs w:val="36"/>
+        </w:rPr>
+        <w:t>--</w:t>
+      </w:r>
+      <w:r>
+        <w:rPr>
+          <w:rFonts w:ascii="Arial" w:hAnsi="Arial" w:cs="Arial"/>
+          <w:sz w:val="32"/>
+          <w:szCs w:val="36"/>
+        </w:rPr>
+        <w:t>-</w:t>
+      </w:r>
+    </w:p>
+    <w:p>
+      <w:pPr>
+        <w:pBdr>
+          <w:top w:val="single" w:sz="4" w:space="1" w:color="auto"/>
+          <w:left w:val="single" w:sz="4" w:space="4" w:color="auto"/>
+          <w:bottom w:val="single" w:sz="4" w:space="1" w:color="auto"/>
+          <w:right w:val="single" w:sz="4" w:space="4" w:color="auto"/>
+        </w:pBdr>
+        <w:jc w:val="center"/>
+        <w:rPr>
+          <w:rFonts w:ascii="Arial" w:hAnsi="Arial" w:cs="Arial"/>
+          <w:sz w:val="32"/>
+          <w:szCs w:val="36"/>
+        </w:rPr>
+      </w:pPr>
+    </w:p>
+    <w:p>
+      <w:pPr>
+        <w:pBdr>
+          <w:top w:val="single" w:sz="4" w:space="1" w:color="auto"/>
+          <w:left w:val="single" w:sz="4" w:space="4" w:color="auto"/>
+          <w:bottom w:val="single" w:sz="4" w:space="1" w:color="auto"/>
+          <w:right w:val="single" w:sz="4" w:space="4" w:color="auto"/>
+        </w:pBdr>
+        <w:jc w:val="center"/>
+        <w:rPr>
+          <w:rFonts w:ascii="Arial" w:hAnsi="Arial" w:cs="Arial"/>
+          <w:sz w:val="32"/>
+          <w:szCs w:val="36"/>
+        </w:rPr>
+      </w:pPr>
+    </w:p>
+    <w:p>
+      <w:pPr>
+        <w:pBdr>
+          <w:top w:val="single" w:sz="4" w:space="1" w:color="auto"/>
+          <w:left w:val="single" w:sz="4" w:space="4" w:color="auto"/>
+          <w:bottom w:val="single" w:sz="4" w:space="1" w:color="auto"/>
+          <w:right w:val="single" w:sz="4" w:space="4" w:color="auto"/>
+        </w:pBdr>
+        <w:jc w:val="center"/>
+        <w:rPr>
+          <w:rFonts w:ascii="Arial" w:hAnsi="Arial" w:cs="Arial"/>
+          <w:b/>
+          <w:sz w:val="40"/>
+          <w:szCs w:val="36"/>
+          <w:u w:val="single"/>
+        </w:rPr>
+      </w:pPr>
+      <w:r>
+        <w:rPr>
+          <w:rFonts w:ascii="Arial" w:hAnsi="Arial" w:cs="Arial"/>
+          <w:b/>
+          <w:sz w:val="40"/>
+          <w:szCs w:val="36"/>
+          <w:u w:val="single"/>
+        </w:rPr>
+        <w:lastRenderedPageBreak/>
+        <w:t>Imagem</w:t>
+      </w:r>
+    </w:p>
+    <w:p>
+      <w:pPr>
+        <w:pBdr>
+          <w:top w:val="single" w:sz="4" w:space="1" w:color="auto"/>
+          <w:left w:val="single" w:sz="4" w:space="4" w:color="auto"/>
+          <w:bottom w:val="single" w:sz="4" w:space="1" w:color="auto"/>
+          <w:right w:val="single" w:sz="4" w:space="4" w:color="auto"/>
+        </w:pBdr>
+        <w:jc w:val="center"/>
+        <w:rPr>
+          <w:rFonts w:ascii="Arial" w:hAnsi="Arial" w:cs="Arial"/>
+          <w:sz w:val="32"/>
+          <w:szCs w:val="36"/>
+        </w:rPr>
+      </w:pPr>
+      <w:r>
+        <w:rPr>
+          <w:rFonts w:ascii="Arial" w:hAnsi="Arial" w:cs="Arial"/>
+          <w:sz w:val="32"/>
+          <w:szCs w:val="36"/>
+        </w:rPr>
+        <w:drawing>
+          <wp:inline distT="0" distB="0" distL="0" distR="0" wp14:anchorId="06DDABAE" wp14:editId="59F13958">
+            <wp:extent cx="1885950" cy="1885950"/>
+            <wp:effectExtent l="0" t="0" r="0" b="0"/>
+            <wp:docPr id="25" name="Imagem 25"/>
+            <wp:cNvGraphicFramePr>
+              <a:graphicFrameLocks xmlns:a="http://schemas.openxmlformats.org/drawingml/2006/main" noChangeAspect="1"/>
+            </wp:cNvGraphicFramePr>
+            <a:graphic xmlns:a="http://schemas.openxmlformats.org/drawingml/2006/main">
+              <a:graphicData uri="http://schemas.openxmlformats.org/drawingml/2006/picture">
+                <pic:pic xmlns:pic="http://schemas.openxmlformats.org/drawingml/2006/picture">
+                  <pic:nvPicPr>
+                    <pic:cNvPr id="1" name=""/>
+                    <pic:cNvPicPr/>
+                  </pic:nvPicPr>
+                  <pic:blipFill>
+                    <a:blip r:embed="rId53"/>
+                    <a:stretch>
+                      <a:fillRect/>
+                    </a:stretch>
+                  </pic:blipFill>
+                  <pic:spPr>
+                    <a:xfrm>
+                      <a:off x="0" y="0"/>
+                      <a:ext cx="1886215" cy="1886215"/>
+                    </a:xfrm>
+                    <a:prstGeom prst="rect">
+                      <a:avLst/>
+                    </a:prstGeom>
+                  </pic:spPr>
+                </pic:pic>
+              </a:graphicData>
+            </a:graphic>
+          </wp:inline>
+        </w:drawing>
+      </w:r>
+    </w:p>
+    <w:p>
+      <w:pPr>
+        <w:pBdr>
+          <w:top w:val="single" w:sz="4" w:space="1" w:color="auto"/>
+          <w:left w:val="single" w:sz="4" w:space="4" w:color="auto"/>
+          <w:bottom w:val="single" w:sz="4" w:space="1" w:color="auto"/>
+          <w:right w:val="single" w:sz="4" w:space="4" w:color="auto"/>
+        </w:pBdr>
+        <w:jc w:val="center"/>
+        <w:rPr>
+          <w:rFonts w:ascii="Arial" w:hAnsi="Arial" w:cs="Arial"/>
+          <w:sz w:val="32"/>
+          <w:szCs w:val="36"/>
+        </w:rPr>
+      </w:pPr>
+      <w:r>
+        <w:rPr>
+          <w:rFonts w:ascii="Arial" w:hAnsi="Arial" w:cs="Arial"/>
+          <w:sz w:val="32"/>
+          <w:szCs w:val="36"/>
+        </w:rPr>
+        <w:drawing>
+          <wp:inline distT="0" distB="0" distL="0" distR="0" wp14:anchorId="6C19A09F" wp14:editId="565B7246">
+            <wp:extent cx="3028950" cy="648086"/>
+            <wp:effectExtent l="0" t="0" r="0" b="0"/>
+            <wp:docPr id="51" name="Imagem 51"/>
+            <wp:cNvGraphicFramePr>
+              <a:graphicFrameLocks xmlns:a="http://schemas.openxmlformats.org/drawingml/2006/main" noChangeAspect="1"/>
+            </wp:cNvGraphicFramePr>
+            <a:graphic xmlns:a="http://schemas.openxmlformats.org/drawingml/2006/main">
+              <a:graphicData uri="http://schemas.openxmlformats.org/drawingml/2006/picture">
+                <pic:pic xmlns:pic="http://schemas.openxmlformats.org/drawingml/2006/picture">
+                  <pic:nvPicPr>
+                    <pic:cNvPr id="1" name=""/>
+                    <pic:cNvPicPr/>
+                  </pic:nvPicPr>
+                  <pic:blipFill>
+                    <a:blip r:embed="rId54"/>
+                    <a:stretch>
+                      <a:fillRect/>
+                    </a:stretch>
+                  </pic:blipFill>
+                  <pic:spPr>
+                    <a:xfrm>
+                      <a:off x="0" y="0"/>
+                      <a:ext cx="3074420" cy="657815"/>
+                    </a:xfrm>
+                    <a:prstGeom prst="rect">
+                      <a:avLst/>
+                    </a:prstGeom>
+                  </pic:spPr>
+                </pic:pic>
+              </a:graphicData>
+            </a:graphic>
+          </wp:inline>
+        </w:drawing>
+      </w:r>
+    </w:p>
+    <w:p>
+      <w:pPr>
+        <w:pBdr>
+          <w:top w:val="single" w:sz="4" w:space="1" w:color="auto"/>
+          <w:left w:val="single" w:sz="4" w:space="4" w:color="auto"/>
+          <w:bottom w:val="single" w:sz="4" w:space="1" w:color="auto"/>
+          <w:right w:val="single" w:sz="4" w:space="4" w:color="auto"/>
+        </w:pBdr>
+        <w:jc w:val="center"/>
+        <w:rPr>
+          <w:rFonts w:ascii="Arial" w:hAnsi="Arial" w:cs="Arial"/>
+          <w:sz w:val="32"/>
+          <w:szCs w:val="36"/>
+        </w:rPr>
+      </w:pPr>
+      <w:r>
+        <w:rPr>
+          <w:rFonts w:ascii="Arial" w:hAnsi="Arial" w:cs="Arial"/>
+          <w:sz w:val="32"/>
+          <w:szCs w:val="36"/>
+        </w:rPr>
+        <w:t xml:space="preserve">Extra: dependendo do tamanho da imagem ela pode se </w:t>
+      </w:r>
+      <w:proofErr w:type="gramStart"/>
+      <w:r>
+        <w:rPr>
+          <w:rFonts w:ascii="Arial" w:hAnsi="Arial" w:cs="Arial"/>
+          <w:sz w:val="32"/>
+          <w:szCs w:val="36"/>
+        </w:rPr>
+        <w:t>repetir(</w:t>
+      </w:r>
+      <w:proofErr w:type="gramEnd"/>
+      <w:r>
+        <w:rPr>
+          <w:rFonts w:ascii="Arial" w:hAnsi="Arial" w:cs="Arial"/>
+          <w:sz w:val="32"/>
+          <w:szCs w:val="36"/>
+        </w:rPr>
+        <w:t>Caso seja pequena) ou não caber tudo(caso seja muito grande)</w:t>
+      </w:r>
+    </w:p>
+    <w:p>
+      <w:pPr>
+        <w:pBdr>
+          <w:top w:val="single" w:sz="4" w:space="1" w:color="auto"/>
+          <w:left w:val="single" w:sz="4" w:space="4" w:color="auto"/>
+          <w:bottom w:val="single" w:sz="4" w:space="1" w:color="auto"/>
+          <w:right w:val="single" w:sz="4" w:space="4" w:color="auto"/>
+        </w:pBdr>
+        <w:jc w:val="center"/>
+        <w:rPr>
+          <w:rFonts w:ascii="Arial" w:hAnsi="Arial" w:cs="Arial"/>
+          <w:sz w:val="32"/>
+          <w:szCs w:val="36"/>
+        </w:rPr>
+      </w:pPr>
+    </w:p>
+    <w:p>
+      <w:pPr>
+        <w:pBdr>
+          <w:top w:val="single" w:sz="4" w:space="1" w:color="auto"/>
+          <w:left w:val="single" w:sz="4" w:space="4" w:color="auto"/>
+          <w:bottom w:val="single" w:sz="4" w:space="1" w:color="auto"/>
+          <w:right w:val="single" w:sz="4" w:space="4" w:color="auto"/>
+        </w:pBdr>
+        <w:jc w:val="center"/>
+        <w:rPr>
+          <w:rFonts w:ascii="Arial" w:hAnsi="Arial" w:cs="Arial"/>
+          <w:sz w:val="32"/>
+          <w:szCs w:val="36"/>
+        </w:rPr>
+      </w:pPr>
+      <w:r>
+        <w:rPr>
+          <w:rFonts w:ascii="Arial" w:hAnsi="Arial" w:cs="Arial"/>
+          <w:sz w:val="32"/>
+          <w:szCs w:val="36"/>
+        </w:rPr>
+        <w:t>Você pode usar o background-</w:t>
+      </w:r>
+      <w:proofErr w:type="spellStart"/>
+      <w:r>
+        <w:rPr>
+          <w:rFonts w:ascii="Arial" w:hAnsi="Arial" w:cs="Arial"/>
+          <w:sz w:val="32"/>
+          <w:szCs w:val="36"/>
+        </w:rPr>
+        <w:t>image</w:t>
+      </w:r>
+      <w:proofErr w:type="spellEnd"/>
+      <w:r>
+        <w:rPr>
+          <w:rFonts w:ascii="Arial" w:hAnsi="Arial" w:cs="Arial"/>
+          <w:sz w:val="32"/>
+          <w:szCs w:val="36"/>
+        </w:rPr>
+        <w:t xml:space="preserve"> em qualquer coisa, até no </w:t>
+      </w:r>
+      <w:proofErr w:type="spellStart"/>
+      <w:r>
+        <w:rPr>
+          <w:rFonts w:ascii="Arial" w:hAnsi="Arial" w:cs="Arial"/>
+          <w:sz w:val="32"/>
+          <w:szCs w:val="36"/>
+        </w:rPr>
+        <w:t>body</w:t>
+      </w:r>
+      <w:proofErr w:type="spellEnd"/>
+      <w:r>
+        <w:rPr>
+          <w:rFonts w:ascii="Arial" w:hAnsi="Arial" w:cs="Arial"/>
+          <w:sz w:val="32"/>
+          <w:szCs w:val="36"/>
+        </w:rPr>
+        <w:t>:</w:t>
+      </w:r>
+    </w:p>
+    <w:p>
+      <w:pPr>
+        <w:pBdr>
+          <w:top w:val="single" w:sz="4" w:space="1" w:color="auto"/>
+          <w:left w:val="single" w:sz="4" w:space="4" w:color="auto"/>
+          <w:bottom w:val="single" w:sz="4" w:space="1" w:color="auto"/>
+          <w:right w:val="single" w:sz="4" w:space="4" w:color="auto"/>
+        </w:pBdr>
+        <w:jc w:val="center"/>
+        <w:rPr>
+          <w:rFonts w:ascii="Arial" w:hAnsi="Arial" w:cs="Arial"/>
+          <w:sz w:val="32"/>
+          <w:szCs w:val="36"/>
+        </w:rPr>
+      </w:pPr>
+      <w:r>
+        <w:rPr>
+          <w:rFonts w:ascii="Arial" w:hAnsi="Arial" w:cs="Arial"/>
+          <w:sz w:val="32"/>
+          <w:szCs w:val="36"/>
+        </w:rPr>
+        <w:drawing>
+          <wp:inline distT="0" distB="0" distL="0" distR="0" wp14:anchorId="34A72FAA" wp14:editId="59100D02">
+            <wp:extent cx="3181350" cy="2448861"/>
+            <wp:effectExtent l="0" t="0" r="0" b="8890"/>
+            <wp:docPr id="52" name="Imagem 52"/>
+            <wp:cNvGraphicFramePr>
+              <a:graphicFrameLocks xmlns:a="http://schemas.openxmlformats.org/drawingml/2006/main" noChangeAspect="1"/>
+            </wp:cNvGraphicFramePr>
+            <a:graphic xmlns:a="http://schemas.openxmlformats.org/drawingml/2006/main">
+              <a:graphicData uri="http://schemas.openxmlformats.org/drawingml/2006/picture">
+                <pic:pic xmlns:pic="http://schemas.openxmlformats.org/drawingml/2006/picture">
+                  <pic:nvPicPr>
+                    <pic:cNvPr id="1" name=""/>
+                    <pic:cNvPicPr/>
+                  </pic:nvPicPr>
+                  <pic:blipFill>
+                    <a:blip r:embed="rId55"/>
+                    <a:stretch>
+                      <a:fillRect/>
+                    </a:stretch>
+                  </pic:blipFill>
+                  <pic:spPr>
+                    <a:xfrm>
+                      <a:off x="0" y="0"/>
+                      <a:ext cx="3200262" cy="2463419"/>
+                    </a:xfrm>
+                    <a:prstGeom prst="rect">
+                      <a:avLst/>
+                    </a:prstGeom>
+                  </pic:spPr>
+                </pic:pic>
+              </a:graphicData>
+            </a:graphic>
+          </wp:inline>
+        </w:drawing>
+      </w:r>
+    </w:p>
+    <w:p>
+      <w:pPr>
+        <w:pBdr>
+          <w:top w:val="single" w:sz="4" w:space="1" w:color="auto"/>
+          <w:left w:val="single" w:sz="4" w:space="4" w:color="auto"/>
+          <w:bottom w:val="single" w:sz="4" w:space="1" w:color="auto"/>
+          <w:right w:val="single" w:sz="4" w:space="4" w:color="auto"/>
+        </w:pBdr>
+        <w:jc w:val="center"/>
+        <w:rPr>
+          <w:rFonts w:ascii="Arial" w:hAnsi="Arial" w:cs="Arial"/>
+          <w:sz w:val="32"/>
+          <w:szCs w:val="36"/>
+        </w:rPr>
+      </w:pPr>
+      <w:r>
+        <w:rPr>
+          <w:rFonts w:ascii="Arial" w:hAnsi="Arial" w:cs="Arial"/>
+          <w:sz w:val="32"/>
+          <w:szCs w:val="36"/>
+        </w:rPr>
+        <w:t>-=-</w:t>
+      </w:r>
+    </w:p>
+    <w:p>
+      <w:pPr>
+        <w:pBdr>
+          <w:top w:val="single" w:sz="4" w:space="1" w:color="auto"/>
+          <w:left w:val="single" w:sz="4" w:space="4" w:color="auto"/>
+          <w:bottom w:val="single" w:sz="4" w:space="1" w:color="auto"/>
+          <w:right w:val="single" w:sz="4" w:space="4" w:color="auto"/>
+        </w:pBdr>
+        <w:jc w:val="center"/>
+        <w:rPr>
+          <w:rFonts w:ascii="Arial" w:hAnsi="Arial" w:cs="Arial"/>
+          <w:sz w:val="32"/>
+          <w:szCs w:val="36"/>
+        </w:rPr>
+      </w:pPr>
+      <w:r>
+        <w:rPr>
+          <w:rFonts w:ascii="Arial" w:hAnsi="Arial" w:cs="Arial"/>
+          <w:sz w:val="32"/>
+          <w:szCs w:val="36"/>
+        </w:rPr>
+        <w:drawing>
+          <wp:inline distT="0" distB="0" distL="0" distR="0" wp14:anchorId="0BEC00E5" wp14:editId="4C8EACE9">
+            <wp:extent cx="2972215" cy="219106"/>
+            <wp:effectExtent l="0" t="0" r="0" b="9525"/>
+            <wp:docPr id="53" name="Imagem 53"/>
+            <wp:cNvGraphicFramePr>
+              <a:graphicFrameLocks xmlns:a="http://schemas.openxmlformats.org/drawingml/2006/main" noChangeAspect="1"/>
+            </wp:cNvGraphicFramePr>
+            <a:graphic xmlns:a="http://schemas.openxmlformats.org/drawingml/2006/main">
+              <a:graphicData uri="http://schemas.openxmlformats.org/drawingml/2006/picture">
+                <pic:pic xmlns:pic="http://schemas.openxmlformats.org/drawingml/2006/picture">
+                  <pic:nvPicPr>
+                    <pic:cNvPr id="1" name=""/>
+                    <pic:cNvPicPr/>
+                  </pic:nvPicPr>
+                  <pic:blipFill>
+                    <a:blip r:embed="rId56"/>
+                    <a:stretch>
+                      <a:fillRect/>
+                    </a:stretch>
+                  </pic:blipFill>
+                  <pic:spPr>
+                    <a:xfrm>
+                      <a:off x="0" y="0"/>
+                      <a:ext cx="2972215" cy="219106"/>
+                    </a:xfrm>
+                    <a:prstGeom prst="rect">
+                      <a:avLst/>
+                    </a:prstGeom>
+                  </pic:spPr>
+                </pic:pic>
+              </a:graphicData>
+            </a:graphic>
+          </wp:inline>
+        </w:drawing>
+      </w:r>
+    </w:p>
+    <w:p>
+      <w:pPr>
+        <w:pBdr>
+          <w:top w:val="single" w:sz="4" w:space="1" w:color="auto"/>
+          <w:left w:val="single" w:sz="4" w:space="4" w:color="auto"/>
+          <w:bottom w:val="single" w:sz="4" w:space="1" w:color="auto"/>
+          <w:right w:val="single" w:sz="4" w:space="4" w:color="auto"/>
+        </w:pBdr>
+        <w:jc w:val="center"/>
+        <w:rPr>
+          <w:rFonts w:ascii="Arial" w:hAnsi="Arial" w:cs="Arial"/>
+          <w:sz w:val="32"/>
+          <w:szCs w:val="36"/>
+        </w:rPr>
+      </w:pPr>
+      <w:r>
+        <w:rPr>
+          <w:rFonts w:ascii="Arial" w:hAnsi="Arial" w:cs="Arial"/>
+          <w:sz w:val="32"/>
+          <w:szCs w:val="36"/>
+        </w:rPr>
+        <w:t>Determina o tamanho da imagem que você colocou</w:t>
+      </w:r>
+    </w:p>
+    <w:p>
+      <w:pPr>
+        <w:pBdr>
+          <w:top w:val="single" w:sz="4" w:space="1" w:color="auto"/>
+          <w:left w:val="single" w:sz="4" w:space="4" w:color="auto"/>
+          <w:bottom w:val="single" w:sz="4" w:space="1" w:color="auto"/>
+          <w:right w:val="single" w:sz="4" w:space="4" w:color="auto"/>
+        </w:pBdr>
+        <w:jc w:val="center"/>
+        <w:rPr>
+          <w:rFonts w:ascii="Arial" w:hAnsi="Arial" w:cs="Arial"/>
+          <w:sz w:val="32"/>
+          <w:szCs w:val="36"/>
+        </w:rPr>
+      </w:pPr>
+      <w:r>
+        <w:rPr>
+          <w:rFonts w:ascii="Arial" w:hAnsi="Arial" w:cs="Arial"/>
+          <w:sz w:val="32"/>
+          <w:szCs w:val="36"/>
+        </w:rPr>
+        <w:lastRenderedPageBreak/>
+        <w:drawing>
+          <wp:inline distT="0" distB="0" distL="0" distR="0" wp14:anchorId="608CFDAC" wp14:editId="526278A7">
+            <wp:extent cx="3048425" cy="238158"/>
+            <wp:effectExtent l="0" t="0" r="0" b="9525"/>
+            <wp:docPr id="54" name="Imagem 54"/>
+            <wp:cNvGraphicFramePr>
+              <a:graphicFrameLocks xmlns:a="http://schemas.openxmlformats.org/drawingml/2006/main" noChangeAspect="1"/>
+            </wp:cNvGraphicFramePr>
+            <a:graphic xmlns:a="http://schemas.openxmlformats.org/drawingml/2006/main">
+              <a:graphicData uri="http://schemas.openxmlformats.org/drawingml/2006/picture">
+                <pic:pic xmlns:pic="http://schemas.openxmlformats.org/drawingml/2006/picture">
+                  <pic:nvPicPr>
+                    <pic:cNvPr id="1" name=""/>
+                    <pic:cNvPicPr/>
+                  </pic:nvPicPr>
+                  <pic:blipFill>
+                    <a:blip r:embed="rId57"/>
+                    <a:stretch>
+                      <a:fillRect/>
+                    </a:stretch>
+                  </pic:blipFill>
+                  <pic:spPr>
+                    <a:xfrm>
+                      <a:off x="0" y="0"/>
+                      <a:ext cx="3048425" cy="238158"/>
+                    </a:xfrm>
+                    <a:prstGeom prst="rect">
+                      <a:avLst/>
+                    </a:prstGeom>
+                  </pic:spPr>
+                </pic:pic>
+              </a:graphicData>
+            </a:graphic>
+          </wp:inline>
+        </w:drawing>
+      </w:r>
+    </w:p>
+    <w:p>
+      <w:pPr>
+        <w:pBdr>
+          <w:top w:val="single" w:sz="4" w:space="1" w:color="auto"/>
+          <w:left w:val="single" w:sz="4" w:space="4" w:color="auto"/>
+          <w:bottom w:val="single" w:sz="4" w:space="1" w:color="auto"/>
+          <w:right w:val="single" w:sz="4" w:space="4" w:color="auto"/>
+        </w:pBdr>
+        <w:jc w:val="center"/>
+        <w:rPr>
+          <w:rFonts w:ascii="Arial" w:hAnsi="Arial" w:cs="Arial"/>
+          <w:sz w:val="32"/>
+          <w:szCs w:val="36"/>
+        </w:rPr>
+      </w:pPr>
+      <w:r>
+        <w:rPr>
+          <w:rFonts w:ascii="Arial" w:hAnsi="Arial" w:cs="Arial"/>
+          <w:sz w:val="32"/>
+          <w:szCs w:val="36"/>
+        </w:rPr>
+        <w:t>Esse código tem 4 opções:</w:t>
+      </w:r>
+    </w:p>
+    <w:p>
+      <w:pPr>
+        <w:pBdr>
+          <w:top w:val="single" w:sz="4" w:space="1" w:color="auto"/>
+          <w:left w:val="single" w:sz="4" w:space="4" w:color="auto"/>
+          <w:bottom w:val="single" w:sz="4" w:space="1" w:color="auto"/>
+          <w:right w:val="single" w:sz="4" w:space="4" w:color="auto"/>
+        </w:pBdr>
+        <w:jc w:val="center"/>
+        <w:rPr>
+          <w:rFonts w:ascii="Arial" w:hAnsi="Arial" w:cs="Arial"/>
+          <w:sz w:val="32"/>
+          <w:szCs w:val="36"/>
+        </w:rPr>
+      </w:pPr>
+      <w:r>
+        <w:rPr>
+          <w:rFonts w:ascii="Arial" w:hAnsi="Arial" w:cs="Arial"/>
+          <w:sz w:val="32"/>
+          <w:szCs w:val="36"/>
+        </w:rPr>
+        <w:drawing>
+          <wp:inline distT="0" distB="0" distL="0" distR="0" wp14:anchorId="79222623" wp14:editId="18D23AF7">
+            <wp:extent cx="2362530" cy="200053"/>
+            <wp:effectExtent l="0" t="0" r="0" b="9525"/>
+            <wp:docPr id="55" name="Imagem 55"/>
+            <wp:cNvGraphicFramePr>
+              <a:graphicFrameLocks xmlns:a="http://schemas.openxmlformats.org/drawingml/2006/main" noChangeAspect="1"/>
+            </wp:cNvGraphicFramePr>
+            <a:graphic xmlns:a="http://schemas.openxmlformats.org/drawingml/2006/main">
+              <a:graphicData uri="http://schemas.openxmlformats.org/drawingml/2006/picture">
+                <pic:pic xmlns:pic="http://schemas.openxmlformats.org/drawingml/2006/picture">
+                  <pic:nvPicPr>
+                    <pic:cNvPr id="1" name=""/>
+                    <pic:cNvPicPr/>
+                  </pic:nvPicPr>
+                  <pic:blipFill>
+                    <a:blip r:embed="rId58"/>
+                    <a:stretch>
+                      <a:fillRect/>
+                    </a:stretch>
+                  </pic:blipFill>
+                  <pic:spPr>
+                    <a:xfrm>
+                      <a:off x="0" y="0"/>
+                      <a:ext cx="2362530" cy="200053"/>
+                    </a:xfrm>
+                    <a:prstGeom prst="rect">
+                      <a:avLst/>
+                    </a:prstGeom>
+                  </pic:spPr>
+                </pic:pic>
+              </a:graphicData>
+            </a:graphic>
+          </wp:inline>
+        </w:drawing>
+      </w:r>
+    </w:p>
+    <w:p>
+      <w:pPr>
+        <w:pBdr>
+          <w:top w:val="single" w:sz="4" w:space="1" w:color="auto"/>
+          <w:left w:val="single" w:sz="4" w:space="4" w:color="auto"/>
+          <w:bottom w:val="single" w:sz="4" w:space="1" w:color="auto"/>
+          <w:right w:val="single" w:sz="4" w:space="4" w:color="auto"/>
+        </w:pBdr>
+        <w:jc w:val="center"/>
+        <w:rPr>
+          <w:rFonts w:ascii="Arial" w:hAnsi="Arial" w:cs="Arial"/>
+          <w:sz w:val="32"/>
+          <w:szCs w:val="36"/>
+        </w:rPr>
+      </w:pPr>
+      <w:r>
+        <w:rPr>
+          <w:rFonts w:ascii="Arial" w:hAnsi="Arial" w:cs="Arial"/>
+          <w:sz w:val="32"/>
+          <w:szCs w:val="36"/>
+        </w:rPr>
+        <w:t>Caso a imagem seja pequena demais ela vai ficar repetindo</w:t>
+      </w:r>
+    </w:p>
+    <w:p>
+      <w:pPr>
+        <w:pBdr>
+          <w:top w:val="single" w:sz="4" w:space="1" w:color="auto"/>
+          <w:left w:val="single" w:sz="4" w:space="4" w:color="auto"/>
+          <w:bottom w:val="single" w:sz="4" w:space="1" w:color="auto"/>
+          <w:right w:val="single" w:sz="4" w:space="4" w:color="auto"/>
+        </w:pBdr>
+        <w:jc w:val="center"/>
+        <w:rPr>
+          <w:rFonts w:ascii="Arial" w:hAnsi="Arial" w:cs="Arial"/>
+          <w:sz w:val="32"/>
+          <w:szCs w:val="36"/>
+        </w:rPr>
+      </w:pPr>
+      <w:proofErr w:type="spellStart"/>
+      <w:r>
+        <w:rPr>
+          <w:rFonts w:ascii="Arial" w:hAnsi="Arial" w:cs="Arial"/>
+          <w:sz w:val="32"/>
+          <w:szCs w:val="36"/>
+        </w:rPr>
+        <w:t>Ex</w:t>
+      </w:r>
+      <w:proofErr w:type="spellEnd"/>
+      <w:r>
+        <w:rPr>
+          <w:rFonts w:ascii="Arial" w:hAnsi="Arial" w:cs="Arial"/>
+          <w:sz w:val="32"/>
+          <w:szCs w:val="36"/>
+        </w:rPr>
+        <w:t>:</w:t>
+      </w:r>
+    </w:p>
+    <w:p>
+      <w:pPr>
+        <w:pBdr>
+          <w:top w:val="single" w:sz="4" w:space="1" w:color="auto"/>
+          <w:left w:val="single" w:sz="4" w:space="4" w:color="auto"/>
+          <w:bottom w:val="single" w:sz="4" w:space="1" w:color="auto"/>
+          <w:right w:val="single" w:sz="4" w:space="4" w:color="auto"/>
+        </w:pBdr>
+        <w:jc w:val="center"/>
+        <w:rPr>
+          <w:noProof/>
+        </w:rPr>
+      </w:pPr>
+      <w:r>
+        <w:rPr>
+          <w:noProof/>
+        </w:rPr>
+        <w:t xml:space="preserve"> </w:t>
+      </w:r>
+      <w:r>
+        <w:rPr>
+          <w:rFonts w:ascii="Arial" w:hAnsi="Arial" w:cs="Arial"/>
+          <w:sz w:val="32"/>
+          <w:szCs w:val="36"/>
+        </w:rPr>
+        <w:drawing>
+          <wp:inline distT="0" distB="0" distL="0" distR="0" wp14:anchorId="67A5BA39" wp14:editId="231FDC3A">
+            <wp:extent cx="2762250" cy="2481933"/>
+            <wp:effectExtent l="0" t="0" r="0" b="0"/>
+            <wp:docPr id="56" name="Imagem 56"/>
+            <wp:cNvGraphicFramePr>
+              <a:graphicFrameLocks xmlns:a="http://schemas.openxmlformats.org/drawingml/2006/main" noChangeAspect="1"/>
+            </wp:cNvGraphicFramePr>
+            <a:graphic xmlns:a="http://schemas.openxmlformats.org/drawingml/2006/main">
+              <a:graphicData uri="http://schemas.openxmlformats.org/drawingml/2006/picture">
+                <pic:pic xmlns:pic="http://schemas.openxmlformats.org/drawingml/2006/picture">
+                  <pic:nvPicPr>
+                    <pic:cNvPr id="1" name=""/>
+                    <pic:cNvPicPr/>
+                  </pic:nvPicPr>
+                  <pic:blipFill>
+                    <a:blip r:embed="rId59"/>
+                    <a:stretch>
+                      <a:fillRect/>
+                    </a:stretch>
+                  </pic:blipFill>
+                  <pic:spPr>
+                    <a:xfrm>
+                      <a:off x="0" y="0"/>
+                      <a:ext cx="2778247" cy="2496307"/>
+                    </a:xfrm>
+                    <a:prstGeom prst="rect">
+                      <a:avLst/>
+                    </a:prstGeom>
+                  </pic:spPr>
+                </pic:pic>
+              </a:graphicData>
+            </a:graphic>
+          </wp:inline>
+        </w:drawing>
+      </w:r>
+    </w:p>
+    <w:p>
+      <w:pPr>
+        <w:pBdr>
+          <w:top w:val="single" w:sz="4" w:space="1" w:color="auto"/>
+          <w:left w:val="single" w:sz="4" w:space="4" w:color="auto"/>
+          <w:bottom w:val="single" w:sz="4" w:space="1" w:color="auto"/>
+          <w:right w:val="single" w:sz="4" w:space="4" w:color="auto"/>
+        </w:pBdr>
+        <w:jc w:val="center"/>
+        <w:rPr>
+          <w:rFonts w:ascii="Arial" w:hAnsi="Arial" w:cs="Arial"/>
+          <w:sz w:val="32"/>
+          <w:szCs w:val="36"/>
+        </w:rPr>
+      </w:pPr>
+      <w:r>
+        <w:rPr>
+          <w:rFonts w:ascii="Arial" w:hAnsi="Arial" w:cs="Arial"/>
+          <w:sz w:val="32"/>
+          <w:szCs w:val="36"/>
+        </w:rPr>
+        <w:t>--</w:t>
+      </w:r>
+    </w:p>
+    <w:p>
+      <w:pPr>
+        <w:pBdr>
+          <w:top w:val="single" w:sz="4" w:space="1" w:color="auto"/>
+          <w:left w:val="single" w:sz="4" w:space="4" w:color="auto"/>
+          <w:bottom w:val="single" w:sz="4" w:space="1" w:color="auto"/>
+          <w:right w:val="single" w:sz="4" w:space="4" w:color="auto"/>
+        </w:pBdr>
+        <w:jc w:val="center"/>
+        <w:rPr>
+          <w:rFonts w:ascii="Arial" w:hAnsi="Arial" w:cs="Arial"/>
+          <w:sz w:val="32"/>
+          <w:szCs w:val="36"/>
+        </w:rPr>
+      </w:pPr>
+      <w:r>
+        <w:rPr>
+          <w:rFonts w:ascii="Arial" w:hAnsi="Arial" w:cs="Arial"/>
+          <w:sz w:val="32"/>
+          <w:szCs w:val="36"/>
+        </w:rPr>
+        <w:drawing>
+          <wp:inline distT="0" distB="0" distL="0" distR="0" wp14:anchorId="6E3247EC" wp14:editId="6D2992BA">
+            <wp:extent cx="2676899" cy="219106"/>
+            <wp:effectExtent l="0" t="0" r="0" b="9525"/>
+            <wp:docPr id="57" name="Imagem 57"/>
+            <wp:cNvGraphicFramePr>
+              <a:graphicFrameLocks xmlns:a="http://schemas.openxmlformats.org/drawingml/2006/main" noChangeAspect="1"/>
+            </wp:cNvGraphicFramePr>
+            <a:graphic xmlns:a="http://schemas.openxmlformats.org/drawingml/2006/main">
+              <a:graphicData uri="http://schemas.openxmlformats.org/drawingml/2006/picture">
+                <pic:pic xmlns:pic="http://schemas.openxmlformats.org/drawingml/2006/picture">
+                  <pic:nvPicPr>
+                    <pic:cNvPr id="1" name=""/>
+                    <pic:cNvPicPr/>
+                  </pic:nvPicPr>
+                  <pic:blipFill>
+                    <a:blip r:embed="rId60"/>
+                    <a:stretch>
+                      <a:fillRect/>
+                    </a:stretch>
+                  </pic:blipFill>
+                  <pic:spPr>
+                    <a:xfrm>
+                      <a:off x="0" y="0"/>
+                      <a:ext cx="2676899" cy="219106"/>
+                    </a:xfrm>
+                    <a:prstGeom prst="rect">
+                      <a:avLst/>
+                    </a:prstGeom>
+                  </pic:spPr>
+                </pic:pic>
+              </a:graphicData>
+            </a:graphic>
+          </wp:inline>
+        </w:drawing>
+      </w:r>
+    </w:p>
+    <w:p>
+      <w:pPr>
+        <w:pBdr>
+          <w:top w:val="single" w:sz="4" w:space="1" w:color="auto"/>
+          <w:left w:val="single" w:sz="4" w:space="4" w:color="auto"/>
+          <w:bottom w:val="single" w:sz="4" w:space="1" w:color="auto"/>
+          <w:right w:val="single" w:sz="4" w:space="4" w:color="auto"/>
+        </w:pBdr>
+        <w:jc w:val="center"/>
+        <w:rPr>
+          <w:rFonts w:ascii="Arial" w:hAnsi="Arial" w:cs="Arial"/>
+          <w:sz w:val="32"/>
+          <w:szCs w:val="36"/>
+        </w:rPr>
+      </w:pPr>
+      <w:r>
+        <w:rPr>
+          <w:rFonts w:ascii="Arial" w:hAnsi="Arial" w:cs="Arial"/>
+          <w:sz w:val="32"/>
+          <w:szCs w:val="36"/>
+        </w:rPr>
+        <w:t>Não irá repetir as imagens</w:t>
+      </w:r>
+    </w:p>
+    <w:p>
+      <w:pPr>
+        <w:pBdr>
+          <w:top w:val="single" w:sz="4" w:space="1" w:color="auto"/>
+          <w:left w:val="single" w:sz="4" w:space="4" w:color="auto"/>
+          <w:bottom w:val="single" w:sz="4" w:space="1" w:color="auto"/>
+          <w:right w:val="single" w:sz="4" w:space="4" w:color="auto"/>
+        </w:pBdr>
+        <w:jc w:val="center"/>
+        <w:rPr>
+          <w:rFonts w:ascii="Arial" w:hAnsi="Arial" w:cs="Arial"/>
+          <w:sz w:val="32"/>
+          <w:szCs w:val="36"/>
+        </w:rPr>
+      </w:pPr>
+      <w:proofErr w:type="spellStart"/>
+      <w:r>
+        <w:rPr>
+          <w:rFonts w:ascii="Arial" w:hAnsi="Arial" w:cs="Arial"/>
+          <w:sz w:val="32"/>
+          <w:szCs w:val="36"/>
+        </w:rPr>
+        <w:t>Ex</w:t>
+      </w:r>
+      <w:proofErr w:type="spellEnd"/>
+      <w:r>
+        <w:rPr>
+          <w:rFonts w:ascii="Arial" w:hAnsi="Arial" w:cs="Arial"/>
+          <w:sz w:val="32"/>
+          <w:szCs w:val="36"/>
+        </w:rPr>
+        <w:t>:</w:t>
+      </w:r>
+    </w:p>
+    <w:p>
+      <w:pPr>
+        <w:pBdr>
+          <w:top w:val="single" w:sz="4" w:space="1" w:color="auto"/>
+          <w:left w:val="single" w:sz="4" w:space="4" w:color="auto"/>
+          <w:bottom w:val="single" w:sz="4" w:space="1" w:color="auto"/>
+          <w:right w:val="single" w:sz="4" w:space="4" w:color="auto"/>
+        </w:pBdr>
+        <w:jc w:val="center"/>
+        <w:rPr>
+          <w:rFonts w:ascii="Arial" w:hAnsi="Arial" w:cs="Arial"/>
+          <w:sz w:val="32"/>
+          <w:szCs w:val="36"/>
+        </w:rPr>
+      </w:pPr>
+      <w:r>
+        <w:rPr>
+          <w:rFonts w:ascii="Arial" w:hAnsi="Arial" w:cs="Arial"/>
+          <w:sz w:val="32"/>
+          <w:szCs w:val="36"/>
+        </w:rPr>
+        <w:drawing>
+          <wp:inline distT="0" distB="0" distL="0" distR="0" wp14:anchorId="3F7A59A8" wp14:editId="2FF4BCAF">
+            <wp:extent cx="914528" cy="914528"/>
+            <wp:effectExtent l="0" t="0" r="0" b="0"/>
+            <wp:docPr id="58" name="Imagem 58"/>
+            <wp:cNvGraphicFramePr>
+              <a:graphicFrameLocks xmlns:a="http://schemas.openxmlformats.org/drawingml/2006/main" noChangeAspect="1"/>
+            </wp:cNvGraphicFramePr>
+            <a:graphic xmlns:a="http://schemas.openxmlformats.org/drawingml/2006/main">
+              <a:graphicData uri="http://schemas.openxmlformats.org/drawingml/2006/picture">
+                <pic:pic xmlns:pic="http://schemas.openxmlformats.org/drawingml/2006/picture">
+                  <pic:nvPicPr>
+                    <pic:cNvPr id="1" name=""/>
+                    <pic:cNvPicPr/>
+                  </pic:nvPicPr>
+                  <pic:blipFill>
+                    <a:blip r:embed="rId61"/>
+                    <a:stretch>
+                      <a:fillRect/>
+                    </a:stretch>
+                  </pic:blipFill>
+                  <pic:spPr>
+                    <a:xfrm>
+                      <a:off x="0" y="0"/>
+                      <a:ext cx="914528" cy="914528"/>
+                    </a:xfrm>
+                    <a:prstGeom prst="rect">
+                      <a:avLst/>
+                    </a:prstGeom>
+                  </pic:spPr>
+                </pic:pic>
+              </a:graphicData>
+            </a:graphic>
+          </wp:inline>
+        </w:drawing>
+      </w:r>
+    </w:p>
+    <w:p>
+      <w:pPr>
+        <w:pBdr>
+          <w:top w:val="single" w:sz="4" w:space="1" w:color="auto"/>
+          <w:left w:val="single" w:sz="4" w:space="4" w:color="auto"/>
+          <w:bottom w:val="single" w:sz="4" w:space="1" w:color="auto"/>
+          <w:right w:val="single" w:sz="4" w:space="4" w:color="auto"/>
+        </w:pBdr>
+        <w:jc w:val="center"/>
+        <w:rPr>
+          <w:rFonts w:ascii="Arial" w:hAnsi="Arial" w:cs="Arial"/>
+          <w:sz w:val="32"/>
+          <w:szCs w:val="36"/>
+        </w:rPr>
+      </w:pPr>
+      <w:r>
+        <w:rPr>
+          <w:rFonts w:ascii="Arial" w:hAnsi="Arial" w:cs="Arial"/>
+          <w:sz w:val="32"/>
+          <w:szCs w:val="36"/>
+        </w:rPr>
+        <w:t>--</w:t>
+      </w:r>
+    </w:p>
+    <w:p>
+      <w:pPr>
+        <w:pBdr>
+          <w:top w:val="single" w:sz="4" w:space="1" w:color="auto"/>
+          <w:left w:val="single" w:sz="4" w:space="4" w:color="auto"/>
+          <w:bottom w:val="single" w:sz="4" w:space="1" w:color="auto"/>
+          <w:right w:val="single" w:sz="4" w:space="4" w:color="auto"/>
+        </w:pBdr>
+        <w:jc w:val="center"/>
+        <w:rPr>
+          <w:rFonts w:ascii="Arial" w:hAnsi="Arial" w:cs="Arial"/>
+          <w:sz w:val="32"/>
+          <w:szCs w:val="36"/>
+        </w:rPr>
+      </w:pPr>
+      <w:r>
+        <w:rPr>
+          <w:rFonts w:ascii="Arial" w:hAnsi="Arial" w:cs="Arial"/>
+          <w:sz w:val="32"/>
+          <w:szCs w:val="36"/>
+        </w:rPr>
+        <w:drawing>
+          <wp:inline distT="0" distB="0" distL="0" distR="0" wp14:anchorId="5DC71799" wp14:editId="3BF5D438">
+            <wp:extent cx="2553056" cy="238158"/>
+            <wp:effectExtent l="0" t="0" r="0" b="9525"/>
+            <wp:docPr id="59" name="Imagem 59"/>
+            <wp:cNvGraphicFramePr>
+              <a:graphicFrameLocks xmlns:a="http://schemas.openxmlformats.org/drawingml/2006/main" noChangeAspect="1"/>
+            </wp:cNvGraphicFramePr>
+            <a:graphic xmlns:a="http://schemas.openxmlformats.org/drawingml/2006/main">
+              <a:graphicData uri="http://schemas.openxmlformats.org/drawingml/2006/picture">
+                <pic:pic xmlns:pic="http://schemas.openxmlformats.org/drawingml/2006/picture">
+                  <pic:nvPicPr>
+                    <pic:cNvPr id="1" name=""/>
+                    <pic:cNvPicPr/>
+                  </pic:nvPicPr>
+                  <pic:blipFill>
+                    <a:blip r:embed="rId62"/>
+                    <a:stretch>
+                      <a:fillRect/>
+                    </a:stretch>
+                  </pic:blipFill>
+                  <pic:spPr>
+                    <a:xfrm>
+                      <a:off x="0" y="0"/>
+                      <a:ext cx="2553056" cy="238158"/>
+                    </a:xfrm>
+                    <a:prstGeom prst="rect">
+                      <a:avLst/>
+                    </a:prstGeom>
+                  </pic:spPr>
+                </pic:pic>
+              </a:graphicData>
+            </a:graphic>
+          </wp:inline>
+        </w:drawing>
+      </w:r>
+    </w:p>
+    <w:p>
+      <w:pPr>
+        <w:pBdr>
+          <w:top w:val="single" w:sz="4" w:space="1" w:color="auto"/>
+          <w:left w:val="single" w:sz="4" w:space="4" w:color="auto"/>
+          <w:bottom w:val="single" w:sz="4" w:space="1" w:color="auto"/>
+          <w:right w:val="single" w:sz="4" w:space="4" w:color="auto"/>
+        </w:pBdr>
+        <w:jc w:val="center"/>
+        <w:rPr>
+          <w:rFonts w:ascii="Arial" w:hAnsi="Arial" w:cs="Arial"/>
+          <w:sz w:val="32"/>
+          <w:szCs w:val="36"/>
+        </w:rPr>
+      </w:pPr>
+      <w:r>
+        <w:rPr>
+          <w:rFonts w:ascii="Arial" w:hAnsi="Arial" w:cs="Arial"/>
+          <w:sz w:val="32"/>
+          <w:szCs w:val="36"/>
+        </w:rPr>
+        <w:t>Vai repetir horizontalmente</w:t>
+      </w:r>
+    </w:p>
+    <w:p>
+      <w:pPr>
+        <w:pBdr>
+          <w:top w:val="single" w:sz="4" w:space="1" w:color="auto"/>
+          <w:left w:val="single" w:sz="4" w:space="4" w:color="auto"/>
+          <w:bottom w:val="single" w:sz="4" w:space="1" w:color="auto"/>
+          <w:right w:val="single" w:sz="4" w:space="4" w:color="auto"/>
+        </w:pBdr>
+        <w:jc w:val="center"/>
+        <w:rPr>
+          <w:noProof/>
+        </w:rPr>
+      </w:pPr>
+      <w:proofErr w:type="spellStart"/>
+      <w:r>
+        <w:rPr>
+          <w:rFonts w:ascii="Arial" w:hAnsi="Arial" w:cs="Arial"/>
+          <w:sz w:val="32"/>
+          <w:szCs w:val="36"/>
+        </w:rPr>
+        <w:t>Ex</w:t>
+      </w:r>
+      <w:proofErr w:type="spellEnd"/>
+      <w:r>
+        <w:rPr>
+          <w:rFonts w:ascii="Arial" w:hAnsi="Arial" w:cs="Arial"/>
+          <w:sz w:val="32"/>
+          <w:szCs w:val="36"/>
+        </w:rPr>
+        <w:t>:</w:t>
+      </w:r>
+      <w:r>
+        <w:rPr>
+          <w:noProof/>
+        </w:rPr>
+        <w:t xml:space="preserve"> </w:t>
+      </w:r>
+      <w:r>
+        <w:rPr>
+          <w:rFonts w:ascii="Arial" w:hAnsi="Arial" w:cs="Arial"/>
+          <w:sz w:val="32"/>
+          <w:szCs w:val="36"/>
+        </w:rPr>
+        <w:drawing>
+          <wp:inline distT="0" distB="0" distL="0" distR="0" wp14:anchorId="5A10E7D3" wp14:editId="3FC0E9BD">
+            <wp:extent cx="5400040" cy="618490"/>
+            <wp:effectExtent l="0" t="0" r="0" b="0"/>
+            <wp:docPr id="60" name="Imagem 60"/>
+            <wp:cNvGraphicFramePr>
+              <a:graphicFrameLocks xmlns:a="http://schemas.openxmlformats.org/drawingml/2006/main" noChangeAspect="1"/>
+            </wp:cNvGraphicFramePr>
+            <a:graphic xmlns:a="http://schemas.openxmlformats.org/drawingml/2006/main">
+              <a:graphicData uri="http://schemas.openxmlformats.org/drawingml/2006/picture">
+                <pic:pic xmlns:pic="http://schemas.openxmlformats.org/drawingml/2006/picture">
+                  <pic:nvPicPr>
+                    <pic:cNvPr id="1" name=""/>
+                    <pic:cNvPicPr/>
+                  </pic:nvPicPr>
+                  <pic:blipFill>
+                    <a:blip r:embed="rId63"/>
+                    <a:stretch>
+                      <a:fillRect/>
+                    </a:stretch>
+                  </pic:blipFill>
+                  <pic:spPr>
+                    <a:xfrm>
+                      <a:off x="0" y="0"/>
+                      <a:ext cx="5400040" cy="618490"/>
+                    </a:xfrm>
+                    <a:prstGeom prst="rect">
+                      <a:avLst/>
+                    </a:prstGeom>
+                  </pic:spPr>
+                </pic:pic>
+              </a:graphicData>
+            </a:graphic>
+          </wp:inline>
+        </w:drawing>
+      </w:r>
+    </w:p>
+    <w:p>
+      <w:pPr>
+        <w:pBdr>
+          <w:top w:val="single" w:sz="4" w:space="1" w:color="auto"/>
+          <w:left w:val="single" w:sz="4" w:space="4" w:color="auto"/>
+          <w:bottom w:val="single" w:sz="4" w:space="1" w:color="auto"/>
+          <w:right w:val="single" w:sz="4" w:space="4" w:color="auto"/>
+        </w:pBdr>
+        <w:jc w:val="center"/>
+        <w:rPr>
+          <w:noProof/>
+        </w:rPr>
+      </w:pPr>
+      <w:r>
+        <w:rPr>
+          <w:noProof/>
+        </w:rPr>
+        <w:lastRenderedPageBreak/>
+        <w:t>--</w:t>
+      </w:r>
+    </w:p>
+    <w:p>
+      <w:pPr>
+        <w:pBdr>
+          <w:top w:val="single" w:sz="4" w:space="1" w:color="auto"/>
+          <w:left w:val="single" w:sz="4" w:space="4" w:color="auto"/>
+          <w:bottom w:val="single" w:sz="4" w:space="1" w:color="auto"/>
+          <w:right w:val="single" w:sz="4" w:space="4" w:color="auto"/>
+        </w:pBdr>
+        <w:jc w:val="center"/>
+        <w:rPr>
+          <w:noProof/>
+        </w:rPr>
+      </w:pPr>
+      <w:r>
+        <w:rPr>
+          <w:noProof/>
+        </w:rPr>
+        <w:drawing>
+          <wp:inline distT="0" distB="0" distL="0" distR="0" wp14:anchorId="0DAD93EA" wp14:editId="148D7E5E">
+            <wp:extent cx="2553056" cy="257211"/>
+            <wp:effectExtent l="0" t="0" r="0" b="9525"/>
+            <wp:docPr id="61" name="Imagem 61"/>
+            <wp:cNvGraphicFramePr>
+              <a:graphicFrameLocks xmlns:a="http://schemas.openxmlformats.org/drawingml/2006/main" noChangeAspect="1"/>
+            </wp:cNvGraphicFramePr>
+            <a:graphic xmlns:a="http://schemas.openxmlformats.org/drawingml/2006/main">
+              <a:graphicData uri="http://schemas.openxmlformats.org/drawingml/2006/picture">
+                <pic:pic xmlns:pic="http://schemas.openxmlformats.org/drawingml/2006/picture">
+                  <pic:nvPicPr>
+                    <pic:cNvPr id="1" name=""/>
+                    <pic:cNvPicPr/>
+                  </pic:nvPicPr>
+                  <pic:blipFill>
+                    <a:blip r:embed="rId64"/>
+                    <a:stretch>
+                      <a:fillRect/>
+                    </a:stretch>
+                  </pic:blipFill>
+                  <pic:spPr>
+                    <a:xfrm>
+                      <a:off x="0" y="0"/>
+                      <a:ext cx="2553056" cy="257211"/>
+                    </a:xfrm>
+                    <a:prstGeom prst="rect">
+                      <a:avLst/>
+                    </a:prstGeom>
+                  </pic:spPr>
+                </pic:pic>
+              </a:graphicData>
+            </a:graphic>
+          </wp:inline>
+        </w:drawing>
+      </w:r>
+    </w:p>
+    <w:p>
+      <w:pPr>
+        <w:pBdr>
+          <w:top w:val="single" w:sz="4" w:space="1" w:color="auto"/>
+          <w:left w:val="single" w:sz="4" w:space="4" w:color="auto"/>
+          <w:bottom w:val="single" w:sz="4" w:space="1" w:color="auto"/>
+          <w:right w:val="single" w:sz="4" w:space="4" w:color="auto"/>
+        </w:pBdr>
+        <w:jc w:val="center"/>
+        <w:rPr>
+          <w:noProof/>
+          <w:sz w:val="32"/>
+        </w:rPr>
+      </w:pPr>
+      <w:r>
+        <w:rPr>
+          <w:noProof/>
+          <w:sz w:val="32"/>
+        </w:rPr>
+        <w:t>Vai repetir vertilcalmente</w:t>
+      </w:r>
+    </w:p>
+    <w:p>
+      <w:pPr>
+        <w:pBdr>
+          <w:top w:val="single" w:sz="4" w:space="1" w:color="auto"/>
+          <w:left w:val="single" w:sz="4" w:space="4" w:color="auto"/>
+          <w:bottom w:val="single" w:sz="4" w:space="1" w:color="auto"/>
+          <w:right w:val="single" w:sz="4" w:space="4" w:color="auto"/>
+        </w:pBdr>
+        <w:jc w:val="center"/>
+        <w:rPr>
+          <w:noProof/>
+          <w:sz w:val="32"/>
+        </w:rPr>
+      </w:pPr>
+      <w:r>
+        <w:rPr>
+          <w:noProof/>
+          <w:sz w:val="32"/>
+        </w:rPr>
+        <w:t>Ex:</w:t>
+      </w:r>
+    </w:p>
+    <w:p>
+      <w:pPr>
+        <w:pBdr>
+          <w:top w:val="single" w:sz="4" w:space="1" w:color="auto"/>
+          <w:left w:val="single" w:sz="4" w:space="4" w:color="auto"/>
+          <w:bottom w:val="single" w:sz="4" w:space="1" w:color="auto"/>
+          <w:right w:val="single" w:sz="4" w:space="4" w:color="auto"/>
+        </w:pBdr>
+        <w:jc w:val="center"/>
+        <w:rPr>
+          <w:noProof/>
+          <w:sz w:val="32"/>
+        </w:rPr>
+      </w:pPr>
+      <w:r>
+        <w:rPr>
+          <w:noProof/>
+          <w:sz w:val="32"/>
+        </w:rPr>
+        <w:drawing>
+          <wp:inline distT="0" distB="0" distL="0" distR="0" wp14:anchorId="1A2E1C5D" wp14:editId="6EEDD0F3">
+            <wp:extent cx="239734" cy="2247900"/>
+            <wp:effectExtent l="0" t="0" r="8255" b="0"/>
+            <wp:docPr id="62" name="Imagem 62"/>
+            <wp:cNvGraphicFramePr>
+              <a:graphicFrameLocks xmlns:a="http://schemas.openxmlformats.org/drawingml/2006/main" noChangeAspect="1"/>
+            </wp:cNvGraphicFramePr>
+            <a:graphic xmlns:a="http://schemas.openxmlformats.org/drawingml/2006/main">
+              <a:graphicData uri="http://schemas.openxmlformats.org/drawingml/2006/picture">
+                <pic:pic xmlns:pic="http://schemas.openxmlformats.org/drawingml/2006/picture">
+                  <pic:nvPicPr>
+                    <pic:cNvPr id="1" name=""/>
+                    <pic:cNvPicPr/>
+                  </pic:nvPicPr>
+                  <pic:blipFill>
+                    <a:blip r:embed="rId65"/>
+                    <a:stretch>
+                      <a:fillRect/>
+                    </a:stretch>
+                  </pic:blipFill>
+                  <pic:spPr>
+                    <a:xfrm>
+                      <a:off x="0" y="0"/>
+                      <a:ext cx="253978" cy="2381462"/>
+                    </a:xfrm>
+                    <a:prstGeom prst="rect">
+                      <a:avLst/>
+                    </a:prstGeom>
+                  </pic:spPr>
+                </pic:pic>
+              </a:graphicData>
+            </a:graphic>
+          </wp:inline>
+        </w:drawing>
+      </w:r>
+    </w:p>
+    <w:p>
+      <w:pPr>
+        <w:pBdr>
+          <w:top w:val="single" w:sz="4" w:space="1" w:color="auto"/>
+          <w:left w:val="single" w:sz="4" w:space="4" w:color="auto"/>
+          <w:bottom w:val="single" w:sz="4" w:space="1" w:color="auto"/>
+          <w:right w:val="single" w:sz="4" w:space="4" w:color="auto"/>
+        </w:pBdr>
+        <w:jc w:val="center"/>
+        <w:rPr>
+          <w:rFonts w:ascii="Arial" w:hAnsi="Arial" w:cs="Arial"/>
+          <w:noProof/>
+          <w:sz w:val="32"/>
+        </w:rPr>
+      </w:pPr>
+      <w:r>
+        <w:rPr>
+          <w:noProof/>
+          <w:sz w:val="32"/>
+        </w:rPr>
+        <w:t xml:space="preserve"> </w:t>
+      </w:r>
+      <w:r>
+        <w:rPr>
+          <w:rFonts w:ascii="Arial" w:hAnsi="Arial" w:cs="Arial"/>
+          <w:noProof/>
+          <w:sz w:val="32"/>
+        </w:rPr>
+        <w:t>-=-</w:t>
+      </w:r>
+    </w:p>
+    <w:p>
+      <w:pPr>
+        <w:pBdr>
+          <w:top w:val="single" w:sz="4" w:space="1" w:color="auto"/>
+          <w:left w:val="single" w:sz="4" w:space="4" w:color="auto"/>
+          <w:bottom w:val="single" w:sz="4" w:space="1" w:color="auto"/>
+          <w:right w:val="single" w:sz="4" w:space="4" w:color="auto"/>
+        </w:pBdr>
+        <w:jc w:val="center"/>
+        <w:rPr>
+          <w:rFonts w:ascii="Arial" w:hAnsi="Arial" w:cs="Arial"/>
+          <w:noProof/>
+          <w:sz w:val="32"/>
+        </w:rPr>
+      </w:pPr>
+      <w:r>
+        <w:rPr>
+          <w:rFonts w:ascii="Arial" w:hAnsi="Arial" w:cs="Arial"/>
+          <w:noProof/>
+          <w:sz w:val="32"/>
+        </w:rPr>
+        <w:drawing>
+          <wp:inline distT="0" distB="0" distL="0" distR="0" wp14:anchorId="02319CE0" wp14:editId="16254D85">
+            <wp:extent cx="2038635" cy="266737"/>
+            <wp:effectExtent l="0" t="0" r="0" b="0"/>
+            <wp:docPr id="63" name="Imagem 63"/>
+            <wp:cNvGraphicFramePr>
+              <a:graphicFrameLocks xmlns:a="http://schemas.openxmlformats.org/drawingml/2006/main" noChangeAspect="1"/>
+            </wp:cNvGraphicFramePr>
+            <a:graphic xmlns:a="http://schemas.openxmlformats.org/drawingml/2006/main">
+              <a:graphicData uri="http://schemas.openxmlformats.org/drawingml/2006/picture">
+                <pic:pic xmlns:pic="http://schemas.openxmlformats.org/drawingml/2006/picture">
+                  <pic:nvPicPr>
+                    <pic:cNvPr id="1" name=""/>
+                    <pic:cNvPicPr/>
+                  </pic:nvPicPr>
+                  <pic:blipFill>
+                    <a:blip r:embed="rId66"/>
+                    <a:stretch>
+                      <a:fillRect/>
+                    </a:stretch>
+                  </pic:blipFill>
+                  <pic:spPr>
+                    <a:xfrm>
+                      <a:off x="0" y="0"/>
+                      <a:ext cx="2038635" cy="266737"/>
+                    </a:xfrm>
+                    <a:prstGeom prst="rect">
+                      <a:avLst/>
+                    </a:prstGeom>
+                  </pic:spPr>
+                </pic:pic>
+              </a:graphicData>
+            </a:graphic>
+          </wp:inline>
+        </w:drawing>
+      </w:r>
+    </w:p>
+    <w:p>
+      <w:pPr>
+        <w:pBdr>
+          <w:top w:val="single" w:sz="4" w:space="1" w:color="auto"/>
+          <w:left w:val="single" w:sz="4" w:space="4" w:color="auto"/>
+          <w:bottom w:val="single" w:sz="4" w:space="1" w:color="auto"/>
+          <w:right w:val="single" w:sz="4" w:space="4" w:color="auto"/>
+        </w:pBdr>
+        <w:jc w:val="center"/>
+        <w:rPr>
+          <w:rFonts w:ascii="Arial" w:hAnsi="Arial" w:cs="Arial"/>
+          <w:noProof/>
+          <w:sz w:val="32"/>
+        </w:rPr>
+      </w:pPr>
+      <w:r>
+        <w:rPr>
+          <w:rFonts w:ascii="Arial" w:hAnsi="Arial" w:cs="Arial"/>
+          <w:noProof/>
+          <w:sz w:val="32"/>
+        </w:rPr>
+        <w:t>Tem varias opções:</w:t>
+      </w:r>
+    </w:p>
+    <w:p>
+      <w:pPr>
+        <w:pBdr>
+          <w:top w:val="single" w:sz="4" w:space="1" w:color="auto"/>
+          <w:left w:val="single" w:sz="4" w:space="4" w:color="auto"/>
+          <w:bottom w:val="single" w:sz="4" w:space="1" w:color="auto"/>
+          <w:right w:val="single" w:sz="4" w:space="4" w:color="auto"/>
+        </w:pBdr>
+        <w:jc w:val="center"/>
+        <w:rPr>
+          <w:rFonts w:ascii="Arial" w:hAnsi="Arial" w:cs="Arial"/>
+          <w:noProof/>
+          <w:sz w:val="32"/>
         </w:rPr>
       </w:pPr>
       <w:bookmarkStart w:id="0" w:name="_GoBack"/>

</xml_diff>